<commit_message>
Final Revision of SRS Version 1.0
For submission
</commit_message>
<xml_diff>
--- a/SRS/UTRGV Curriculum Accrediation Program Software Requirements Specification Documentation.docx
+++ b/SRS/UTRGV Curriculum Accrediation Program Software Requirements Specification Documentation.docx
@@ -16,7 +16,13 @@
         </w:rPr>
       </w:pPr>
       <w:r>
-        <w:rPr/>
+        <w:rPr>
+          <w:rFonts w:eastAsia="SimSun" w:cs="Mangal"/>
+          <w:color w:val="00000A"/>
+          <w:sz w:val="24"/>
+          <w:szCs w:val="24"/>
+          <w:lang w:val="en-US" w:eastAsia="zh-CN" w:bidi="hi-IN"/>
+        </w:rPr>
       </w:r>
       <w:r/>
     </w:p>
@@ -34,7 +40,13 @@
         </w:rPr>
       </w:pPr>
       <w:r>
-        <w:rPr/>
+        <w:rPr>
+          <w:rFonts w:eastAsia="SimSun" w:cs="Mangal"/>
+          <w:color w:val="00000A"/>
+          <w:sz w:val="24"/>
+          <w:szCs w:val="24"/>
+          <w:lang w:val="en-US" w:eastAsia="zh-CN" w:bidi="hi-IN"/>
+        </w:rPr>
       </w:r>
       <w:r/>
     </w:p>
@@ -52,7 +64,13 @@
         </w:rPr>
       </w:pPr>
       <w:r>
-        <w:rPr/>
+        <w:rPr>
+          <w:rFonts w:eastAsia="SimSun" w:cs="Mangal"/>
+          <w:color w:val="00000A"/>
+          <w:sz w:val="24"/>
+          <w:szCs w:val="24"/>
+          <w:lang w:val="en-US" w:eastAsia="zh-CN" w:bidi="hi-IN"/>
+        </w:rPr>
       </w:r>
       <w:r/>
     </w:p>
@@ -70,7 +88,13 @@
         </w:rPr>
       </w:pPr>
       <w:r>
-        <w:rPr/>
+        <w:rPr>
+          <w:rFonts w:eastAsia="SimSun" w:cs="Mangal"/>
+          <w:color w:val="00000A"/>
+          <w:sz w:val="24"/>
+          <w:szCs w:val="24"/>
+          <w:lang w:val="en-US" w:eastAsia="zh-CN" w:bidi="hi-IN"/>
+        </w:rPr>
       </w:r>
       <w:r/>
     </w:p>
@@ -85,23 +109,7 @@
           <w:sz w:val="48"/>
           <w:szCs w:val="48"/>
         </w:rPr>
-        <w:t>UTRGV Curriculum Accredi</w:t>
-      </w:r>
-      <w:r>
-        <w:rPr>
-          <w:rFonts w:ascii="Times New Roman" w:hAnsi="Times New Roman"/>
-          <w:sz w:val="48"/>
-          <w:szCs w:val="48"/>
-        </w:rPr>
-        <w:t>t</w:t>
-      </w:r>
-      <w:r>
-        <w:rPr>
-          <w:rFonts w:ascii="Times New Roman" w:hAnsi="Times New Roman"/>
-          <w:sz w:val="48"/>
-          <w:szCs w:val="48"/>
-        </w:rPr>
-        <w:t>ation Program</w:t>
+        <w:t>UTRGV Curriculum Accreditation Program</w:t>
       </w:r>
       <w:r/>
     </w:p>
@@ -182,39 +190,7 @@
           <w:sz w:val="48"/>
           <w:szCs w:val="48"/>
         </w:rPr>
-        <w:t>UT</w:t>
-      </w:r>
-      <w:r>
-        <w:rPr>
-          <w:rFonts w:ascii="Times New Roman" w:hAnsi="Times New Roman"/>
-          <w:sz w:val="48"/>
-          <w:szCs w:val="48"/>
-        </w:rPr>
-        <w:t>RGV</w:t>
-      </w:r>
-      <w:r>
-        <w:rPr>
-          <w:rFonts w:ascii="Times New Roman" w:hAnsi="Times New Roman"/>
-          <w:sz w:val="48"/>
-          <w:szCs w:val="48"/>
-        </w:rPr>
-        <w:t xml:space="preserve"> Accredi</w:t>
-      </w:r>
-      <w:r>
-        <w:rPr>
-          <w:rFonts w:ascii="Times New Roman" w:hAnsi="Times New Roman"/>
-          <w:sz w:val="48"/>
-          <w:szCs w:val="48"/>
-        </w:rPr>
-        <w:t>t</w:t>
-      </w:r>
-      <w:r>
-        <w:rPr>
-          <w:rFonts w:ascii="Times New Roman" w:hAnsi="Times New Roman"/>
-          <w:sz w:val="48"/>
-          <w:szCs w:val="48"/>
-        </w:rPr>
-        <w:t>ation Program</w:t>
+        <w:t>UTRGV Accreditation Program</w:t>
       </w:r>
       <w:r/>
     </w:p>
@@ -506,30 +482,6 @@
           <w:szCs w:val="48"/>
         </w:rPr>
         <w:t>Fall 2014</w:t>
-      </w:r>
-      <w:r/>
-    </w:p>
-    <w:p>
-      <w:pPr>
-        <w:pStyle w:val="Normal"/>
-        <w:jc w:val="center"/>
-        <w:rPr>
-          <w:sz w:val="48"/>
-          <w:sz w:val="48"/>
-          <w:szCs w:val="48"/>
-          <w:rFonts w:ascii="Times New Roman" w:hAnsi="Times New Roman" w:eastAsia="SimSun" w:cs="Mangal"/>
-          <w:color w:val="00000A"/>
-          <w:lang w:val="en-US" w:eastAsia="zh-CN" w:bidi="hi-IN"/>
-        </w:rPr>
-      </w:pPr>
-      <w:r>
-        <w:rPr>
-          <w:rFonts w:eastAsia="SimSun" w:cs="Mangal" w:ascii="Times New Roman" w:hAnsi="Times New Roman"/>
-          <w:color w:val="00000A"/>
-          <w:sz w:val="48"/>
-          <w:szCs w:val="48"/>
-          <w:lang w:val="en-US" w:eastAsia="zh-CN" w:bidi="hi-IN"/>
-        </w:rPr>
       </w:r>
       <w:r/>
     </w:p>
@@ -624,7 +576,7 @@
         </w:tblBorders>
         <w:tblCellMar>
           <w:top w:w="55" w:type="dxa"/>
-          <w:left w:w="48" w:type="dxa"/>
+          <w:left w:w="45" w:type="dxa"/>
           <w:bottom w:w="55" w:type="dxa"/>
           <w:right w:w="55" w:type="dxa"/>
         </w:tblCellMar>
@@ -648,7 +600,7 @@
             </w:tcBorders>
             <w:shd w:fill="auto" w:val="clear"/>
             <w:tcMar>
-              <w:left w:w="48" w:type="dxa"/>
+              <w:left w:w="45" w:type="dxa"/>
             </w:tcMar>
           </w:tcPr>
           <w:p>
@@ -684,7 +636,7 @@
             </w:tcBorders>
             <w:shd w:fill="auto" w:val="clear"/>
             <w:tcMar>
-              <w:left w:w="48" w:type="dxa"/>
+              <w:left w:w="45" w:type="dxa"/>
             </w:tcMar>
           </w:tcPr>
           <w:p>
@@ -720,7 +672,7 @@
             </w:tcBorders>
             <w:shd w:fill="auto" w:val="clear"/>
             <w:tcMar>
-              <w:left w:w="48" w:type="dxa"/>
+              <w:left w:w="45" w:type="dxa"/>
             </w:tcMar>
           </w:tcPr>
           <w:p>
@@ -758,7 +710,7 @@
             </w:tcBorders>
             <w:shd w:fill="auto" w:val="clear"/>
             <w:tcMar>
-              <w:left w:w="48" w:type="dxa"/>
+              <w:left w:w="45" w:type="dxa"/>
             </w:tcMar>
           </w:tcPr>
           <w:p>
@@ -797,7 +749,7 @@
             </w:tcBorders>
             <w:shd w:fill="auto" w:val="clear"/>
             <w:tcMar>
-              <w:left w:w="48" w:type="dxa"/>
+              <w:left w:w="45" w:type="dxa"/>
             </w:tcMar>
           </w:tcPr>
           <w:p>
@@ -833,7 +785,7 @@
             </w:tcBorders>
             <w:shd w:fill="auto" w:val="clear"/>
             <w:tcMar>
-              <w:left w:w="48" w:type="dxa"/>
+              <w:left w:w="45" w:type="dxa"/>
             </w:tcMar>
           </w:tcPr>
           <w:p>
@@ -869,7 +821,7 @@
             </w:tcBorders>
             <w:shd w:fill="auto" w:val="clear"/>
             <w:tcMar>
-              <w:left w:w="48" w:type="dxa"/>
+              <w:left w:w="45" w:type="dxa"/>
             </w:tcMar>
           </w:tcPr>
           <w:p>
@@ -907,7 +859,7 @@
             </w:tcBorders>
             <w:shd w:fill="auto" w:val="clear"/>
             <w:tcMar>
-              <w:left w:w="48" w:type="dxa"/>
+              <w:left w:w="45" w:type="dxa"/>
             </w:tcMar>
           </w:tcPr>
           <w:p>
@@ -946,7 +898,7 @@
             </w:tcBorders>
             <w:shd w:fill="auto" w:val="clear"/>
             <w:tcMar>
-              <w:left w:w="48" w:type="dxa"/>
+              <w:left w:w="45" w:type="dxa"/>
             </w:tcMar>
           </w:tcPr>
           <w:p>
@@ -985,7 +937,7 @@
             </w:tcBorders>
             <w:shd w:fill="auto" w:val="clear"/>
             <w:tcMar>
-              <w:left w:w="48" w:type="dxa"/>
+              <w:left w:w="45" w:type="dxa"/>
             </w:tcMar>
           </w:tcPr>
           <w:p>
@@ -1024,7 +976,7 @@
             </w:tcBorders>
             <w:shd w:fill="auto" w:val="clear"/>
             <w:tcMar>
-              <w:left w:w="48" w:type="dxa"/>
+              <w:left w:w="45" w:type="dxa"/>
             </w:tcMar>
           </w:tcPr>
           <w:p>
@@ -1065,7 +1017,7 @@
             </w:tcBorders>
             <w:shd w:fill="auto" w:val="clear"/>
             <w:tcMar>
-              <w:left w:w="48" w:type="dxa"/>
+              <w:left w:w="45" w:type="dxa"/>
             </w:tcMar>
           </w:tcPr>
           <w:p>
@@ -1107,7 +1059,7 @@
             </w:tcBorders>
             <w:shd w:fill="auto" w:val="clear"/>
             <w:tcMar>
-              <w:left w:w="48" w:type="dxa"/>
+              <w:left w:w="45" w:type="dxa"/>
             </w:tcMar>
           </w:tcPr>
           <w:p>
@@ -1146,7 +1098,7 @@
             </w:tcBorders>
             <w:shd w:fill="auto" w:val="clear"/>
             <w:tcMar>
-              <w:left w:w="48" w:type="dxa"/>
+              <w:left w:w="45" w:type="dxa"/>
             </w:tcMar>
           </w:tcPr>
           <w:p>
@@ -1185,7 +1137,7 @@
             </w:tcBorders>
             <w:shd w:fill="auto" w:val="clear"/>
             <w:tcMar>
-              <w:left w:w="48" w:type="dxa"/>
+              <w:left w:w="45" w:type="dxa"/>
             </w:tcMar>
           </w:tcPr>
           <w:p>
@@ -1226,7 +1178,7 @@
             </w:tcBorders>
             <w:shd w:fill="auto" w:val="clear"/>
             <w:tcMar>
-              <w:left w:w="48" w:type="dxa"/>
+              <w:left w:w="45" w:type="dxa"/>
             </w:tcMar>
           </w:tcPr>
           <w:p>
@@ -1268,7 +1220,7 @@
             </w:tcBorders>
             <w:shd w:fill="auto" w:val="clear"/>
             <w:tcMar>
-              <w:left w:w="48" w:type="dxa"/>
+              <w:left w:w="45" w:type="dxa"/>
             </w:tcMar>
           </w:tcPr>
           <w:p>
@@ -1307,7 +1259,7 @@
             </w:tcBorders>
             <w:shd w:fill="auto" w:val="clear"/>
             <w:tcMar>
-              <w:left w:w="48" w:type="dxa"/>
+              <w:left w:w="45" w:type="dxa"/>
             </w:tcMar>
           </w:tcPr>
           <w:p>
@@ -1346,7 +1298,7 @@
             </w:tcBorders>
             <w:shd w:fill="auto" w:val="clear"/>
             <w:tcMar>
-              <w:left w:w="48" w:type="dxa"/>
+              <w:left w:w="45" w:type="dxa"/>
             </w:tcMar>
           </w:tcPr>
           <w:p>
@@ -1387,7 +1339,7 @@
             </w:tcBorders>
             <w:shd w:fill="auto" w:val="clear"/>
             <w:tcMar>
-              <w:left w:w="48" w:type="dxa"/>
+              <w:left w:w="45" w:type="dxa"/>
             </w:tcMar>
           </w:tcPr>
           <w:p>
@@ -1535,7 +1487,7 @@
       <w:tblPr>
         <w:tblW w:w="9972" w:type="dxa"/>
         <w:jc w:val="left"/>
-        <w:tblInd w:w="50" w:type="dxa"/>
+        <w:tblInd w:w="47" w:type="dxa"/>
         <w:tblBorders>
           <w:top w:val="single" w:sz="2" w:space="0" w:color="000001"/>
           <w:left w:val="single" w:sz="2" w:space="0" w:color="000001"/>
@@ -1544,7 +1496,7 @@
         </w:tblBorders>
         <w:tblCellMar>
           <w:top w:w="55" w:type="dxa"/>
-          <w:left w:w="48" w:type="dxa"/>
+          <w:left w:w="45" w:type="dxa"/>
           <w:bottom w:w="55" w:type="dxa"/>
           <w:right w:w="55" w:type="dxa"/>
         </w:tblCellMar>
@@ -1568,7 +1520,7 @@
             </w:tcBorders>
             <w:shd w:fill="auto" w:val="clear"/>
             <w:tcMar>
-              <w:left w:w="48" w:type="dxa"/>
+              <w:left w:w="45" w:type="dxa"/>
             </w:tcMar>
           </w:tcPr>
           <w:p>
@@ -1604,7 +1556,7 @@
             </w:tcBorders>
             <w:shd w:fill="auto" w:val="clear"/>
             <w:tcMar>
-              <w:left w:w="48" w:type="dxa"/>
+              <w:left w:w="45" w:type="dxa"/>
             </w:tcMar>
           </w:tcPr>
           <w:p>
@@ -1640,7 +1592,7 @@
             </w:tcBorders>
             <w:shd w:fill="auto" w:val="clear"/>
             <w:tcMar>
-              <w:left w:w="48" w:type="dxa"/>
+              <w:left w:w="45" w:type="dxa"/>
             </w:tcMar>
           </w:tcPr>
           <w:p>
@@ -1678,7 +1630,7 @@
             </w:tcBorders>
             <w:shd w:fill="auto" w:val="clear"/>
             <w:tcMar>
-              <w:left w:w="48" w:type="dxa"/>
+              <w:left w:w="45" w:type="dxa"/>
             </w:tcMar>
           </w:tcPr>
           <w:p>
@@ -1717,7 +1669,7 @@
             </w:tcBorders>
             <w:shd w:fill="auto" w:val="clear"/>
             <w:tcMar>
-              <w:left w:w="48" w:type="dxa"/>
+              <w:left w:w="45" w:type="dxa"/>
             </w:tcMar>
           </w:tcPr>
           <w:p>
@@ -1756,7 +1708,7 @@
             </w:tcBorders>
             <w:shd w:fill="auto" w:val="clear"/>
             <w:tcMar>
-              <w:left w:w="48" w:type="dxa"/>
+              <w:left w:w="45" w:type="dxa"/>
             </w:tcMar>
           </w:tcPr>
           <w:p>
@@ -1792,7 +1744,7 @@
             </w:tcBorders>
             <w:shd w:fill="auto" w:val="clear"/>
             <w:tcMar>
-              <w:left w:w="48" w:type="dxa"/>
+              <w:left w:w="45" w:type="dxa"/>
             </w:tcMar>
           </w:tcPr>
           <w:p>
@@ -1830,7 +1782,7 @@
             </w:tcBorders>
             <w:shd w:fill="auto" w:val="clear"/>
             <w:tcMar>
-              <w:left w:w="48" w:type="dxa"/>
+              <w:left w:w="45" w:type="dxa"/>
             </w:tcMar>
           </w:tcPr>
           <w:p>
@@ -1872,7 +1824,7 @@
             </w:tcBorders>
             <w:shd w:fill="auto" w:val="clear"/>
             <w:tcMar>
-              <w:left w:w="48" w:type="dxa"/>
+              <w:left w:w="45" w:type="dxa"/>
             </w:tcMar>
           </w:tcPr>
           <w:p>
@@ -1911,7 +1863,7 @@
             </w:tcBorders>
             <w:shd w:fill="auto" w:val="clear"/>
             <w:tcMar>
-              <w:left w:w="48" w:type="dxa"/>
+              <w:left w:w="45" w:type="dxa"/>
             </w:tcMar>
           </w:tcPr>
           <w:p>
@@ -1950,7 +1902,7 @@
             </w:tcBorders>
             <w:shd w:fill="auto" w:val="clear"/>
             <w:tcMar>
-              <w:left w:w="48" w:type="dxa"/>
+              <w:left w:w="45" w:type="dxa"/>
             </w:tcMar>
           </w:tcPr>
           <w:p>
@@ -1991,7 +1943,7 @@
             </w:tcBorders>
             <w:shd w:fill="auto" w:val="clear"/>
             <w:tcMar>
-              <w:left w:w="48" w:type="dxa"/>
+              <w:left w:w="45" w:type="dxa"/>
             </w:tcMar>
           </w:tcPr>
           <w:p>
@@ -2033,7 +1985,7 @@
             </w:tcBorders>
             <w:shd w:fill="auto" w:val="clear"/>
             <w:tcMar>
-              <w:left w:w="48" w:type="dxa"/>
+              <w:left w:w="45" w:type="dxa"/>
             </w:tcMar>
           </w:tcPr>
           <w:p>
@@ -2072,7 +2024,7 @@
             </w:tcBorders>
             <w:shd w:fill="auto" w:val="clear"/>
             <w:tcMar>
-              <w:left w:w="48" w:type="dxa"/>
+              <w:left w:w="45" w:type="dxa"/>
             </w:tcMar>
           </w:tcPr>
           <w:p>
@@ -2111,7 +2063,7 @@
             </w:tcBorders>
             <w:shd w:fill="auto" w:val="clear"/>
             <w:tcMar>
-              <w:left w:w="48" w:type="dxa"/>
+              <w:left w:w="45" w:type="dxa"/>
             </w:tcMar>
           </w:tcPr>
           <w:p>
@@ -2152,7 +2104,7 @@
             </w:tcBorders>
             <w:shd w:fill="auto" w:val="clear"/>
             <w:tcMar>
-              <w:left w:w="48" w:type="dxa"/>
+              <w:left w:w="45" w:type="dxa"/>
             </w:tcMar>
           </w:tcPr>
           <w:p>
@@ -2194,7 +2146,7 @@
             </w:tcBorders>
             <w:shd w:fill="auto" w:val="clear"/>
             <w:tcMar>
-              <w:left w:w="48" w:type="dxa"/>
+              <w:left w:w="45" w:type="dxa"/>
             </w:tcMar>
           </w:tcPr>
           <w:p>
@@ -2233,7 +2185,7 @@
             </w:tcBorders>
             <w:shd w:fill="auto" w:val="clear"/>
             <w:tcMar>
-              <w:left w:w="48" w:type="dxa"/>
+              <w:left w:w="45" w:type="dxa"/>
             </w:tcMar>
           </w:tcPr>
           <w:p>
@@ -2272,7 +2224,7 @@
             </w:tcBorders>
             <w:shd w:fill="auto" w:val="clear"/>
             <w:tcMar>
-              <w:left w:w="48" w:type="dxa"/>
+              <w:left w:w="45" w:type="dxa"/>
             </w:tcMar>
           </w:tcPr>
           <w:p>
@@ -2313,7 +2265,7 @@
             </w:tcBorders>
             <w:shd w:fill="auto" w:val="clear"/>
             <w:tcMar>
-              <w:left w:w="48" w:type="dxa"/>
+              <w:left w:w="45" w:type="dxa"/>
             </w:tcMar>
           </w:tcPr>
           <w:p>
@@ -2713,17 +2665,7 @@
           <w:sz w:val="24"/>
           <w:szCs w:val="24"/>
         </w:rPr>
-        <w:t>1. INTRODUCTION................................................................................................................................</w:t>
-      </w:r>
-      <w:r>
-        <w:rPr>
-          <w:rFonts w:ascii="Times New Roman" w:hAnsi="Times New Roman"/>
-          <w:b/>
-          <w:bCs/>
-          <w:sz w:val="24"/>
-          <w:szCs w:val="24"/>
-        </w:rPr>
-        <w:t>4</w:t>
+        <w:t>1. INTRODUCTION................................................................................................................................4</w:t>
       </w:r>
       <w:r/>
     </w:p>
@@ -2742,15 +2684,7 @@
           <w:sz w:val="24"/>
           <w:szCs w:val="24"/>
         </w:rPr>
-        <w:t>PURPOSE......................................................................................................................................</w:t>
-      </w:r>
-      <w:r>
-        <w:rPr>
-          <w:rFonts w:ascii="Times New Roman" w:hAnsi="Times New Roman"/>
-          <w:sz w:val="24"/>
-          <w:szCs w:val="24"/>
-        </w:rPr>
-        <w:t>4</w:t>
+        <w:t>PURPOSE......................................................................................................................................4</w:t>
       </w:r>
       <w:r/>
     </w:p>
@@ -2769,15 +2703,7 @@
           <w:sz w:val="24"/>
           <w:szCs w:val="24"/>
         </w:rPr>
-        <w:t>SCOPE...........................................................................................................................................</w:t>
-      </w:r>
-      <w:r>
-        <w:rPr>
-          <w:rFonts w:ascii="Times New Roman" w:hAnsi="Times New Roman"/>
-          <w:sz w:val="24"/>
-          <w:szCs w:val="24"/>
-        </w:rPr>
-        <w:t>4</w:t>
+        <w:t>SCOPE...........................................................................................................................................4</w:t>
       </w:r>
       <w:r/>
     </w:p>
@@ -2796,15 +2722,7 @@
           <w:sz w:val="24"/>
           <w:szCs w:val="24"/>
         </w:rPr>
-        <w:t>DEFINITIONS, ACRONYMS, AND ABBREVIATIONS...........................................................</w:t>
-      </w:r>
-      <w:r>
-        <w:rPr>
-          <w:rFonts w:ascii="Times New Roman" w:hAnsi="Times New Roman"/>
-          <w:sz w:val="24"/>
-          <w:szCs w:val="24"/>
-        </w:rPr>
-        <w:t>4</w:t>
+        <w:t>DEFINITIONS, ACRONYMS, AND ABBREVIATIONS...........................................................4</w:t>
       </w:r>
       <w:r/>
     </w:p>
@@ -2823,15 +2741,7 @@
           <w:sz w:val="24"/>
           <w:szCs w:val="24"/>
         </w:rPr>
-        <w:t>REFERENCES..............................................................................................................................</w:t>
-      </w:r>
-      <w:r>
-        <w:rPr>
-          <w:rFonts w:ascii="Times New Roman" w:hAnsi="Times New Roman"/>
-          <w:sz w:val="24"/>
-          <w:szCs w:val="24"/>
-        </w:rPr>
-        <w:t>4</w:t>
+        <w:t>REFERENCES..............................................................................................................................4</w:t>
       </w:r>
       <w:r/>
     </w:p>
@@ -2850,15 +2760,7 @@
           <w:sz w:val="24"/>
           <w:szCs w:val="24"/>
         </w:rPr>
-        <w:t>OVERVIEW...................................................................................................................................</w:t>
-      </w:r>
-      <w:r>
-        <w:rPr>
-          <w:rFonts w:ascii="Times New Roman" w:hAnsi="Times New Roman"/>
-          <w:sz w:val="24"/>
-          <w:szCs w:val="24"/>
-        </w:rPr>
-        <w:t>5</w:t>
+        <w:t>OVERVIEW...................................................................................................................................5</w:t>
       </w:r>
       <w:r/>
     </w:p>
@@ -2903,17 +2805,7 @@
           <w:sz w:val="24"/>
           <w:szCs w:val="24"/>
         </w:rPr>
-        <w:t>2. GENERAL DESCRIPTION...............................................................................................................</w:t>
-      </w:r>
-      <w:r>
-        <w:rPr>
-          <w:rFonts w:ascii="Times New Roman" w:hAnsi="Times New Roman"/>
-          <w:b/>
-          <w:bCs/>
-          <w:sz w:val="24"/>
-          <w:szCs w:val="24"/>
-        </w:rPr>
-        <w:t>5</w:t>
+        <w:t>2. GENERAL DESCRIPTION...............................................................................................................5</w:t>
       </w:r>
       <w:r/>
     </w:p>
@@ -2942,17 +2834,7 @@
           <w:sz w:val="24"/>
           <w:szCs w:val="24"/>
         </w:rPr>
-        <w:t>ECTIVE..........................................................................................................</w:t>
-      </w:r>
-      <w:r>
-        <w:rPr>
-          <w:rFonts w:ascii="Times New Roman" w:hAnsi="Times New Roman"/>
-          <w:b w:val="false"/>
-          <w:bCs w:val="false"/>
-          <w:sz w:val="24"/>
-          <w:szCs w:val="24"/>
-        </w:rPr>
-        <w:t>5</w:t>
+        <w:t>ECTIVE..........................................................................................................5</w:t>
       </w:r>
       <w:r/>
     </w:p>
@@ -2981,17 +2863,7 @@
           <w:sz w:val="24"/>
           <w:szCs w:val="24"/>
         </w:rPr>
-        <w:t>..............................................................................................................</w:t>
-      </w:r>
-      <w:r>
-        <w:rPr>
-          <w:rFonts w:ascii="Times New Roman" w:hAnsi="Times New Roman"/>
-          <w:b w:val="false"/>
-          <w:bCs w:val="false"/>
-          <w:sz w:val="24"/>
-          <w:szCs w:val="24"/>
-        </w:rPr>
-        <w:t>5</w:t>
+        <w:t>..............................................................................................................5</w:t>
       </w:r>
       <w:r/>
     </w:p>
@@ -3020,17 +2892,7 @@
           <w:sz w:val="24"/>
           <w:szCs w:val="24"/>
         </w:rPr>
-        <w:t>........................................................................................................</w:t>
-      </w:r>
-      <w:r>
-        <w:rPr>
-          <w:rFonts w:ascii="Times New Roman" w:hAnsi="Times New Roman"/>
-          <w:b w:val="false"/>
-          <w:bCs w:val="false"/>
-          <w:sz w:val="24"/>
-          <w:szCs w:val="24"/>
-        </w:rPr>
-        <w:t>5</w:t>
+        <w:t>........................................................................................................5</w:t>
       </w:r>
       <w:r/>
     </w:p>
@@ -3059,17 +2921,7 @@
           <w:sz w:val="24"/>
           <w:szCs w:val="24"/>
         </w:rPr>
-        <w:t>.........................................................................................................</w:t>
-      </w:r>
-      <w:r>
-        <w:rPr>
-          <w:rFonts w:ascii="Times New Roman" w:hAnsi="Times New Roman"/>
-          <w:b w:val="false"/>
-          <w:bCs w:val="false"/>
-          <w:sz w:val="24"/>
-          <w:szCs w:val="24"/>
-        </w:rPr>
-        <w:t>5</w:t>
+        <w:t>.........................................................................................................5</w:t>
       </w:r>
       <w:r/>
     </w:p>
@@ -3098,17 +2950,7 @@
           <w:sz w:val="24"/>
           <w:szCs w:val="24"/>
         </w:rPr>
-        <w:t>....................................................................................</w:t>
-      </w:r>
-      <w:r>
-        <w:rPr>
-          <w:rFonts w:ascii="Times New Roman" w:hAnsi="Times New Roman"/>
-          <w:b w:val="false"/>
-          <w:bCs w:val="false"/>
-          <w:sz w:val="24"/>
-          <w:szCs w:val="24"/>
-        </w:rPr>
-        <w:t>5</w:t>
+        <w:t>....................................................................................5</w:t>
       </w:r>
       <w:r/>
     </w:p>
@@ -3153,17 +2995,7 @@
           <w:sz w:val="24"/>
           <w:szCs w:val="24"/>
         </w:rPr>
-        <w:t>3. SPECIFIC REQUIREMENTS...........................................................................................................</w:t>
-      </w:r>
-      <w:r>
-        <w:rPr>
-          <w:rFonts w:ascii="Times New Roman" w:hAnsi="Times New Roman"/>
-          <w:b/>
-          <w:bCs/>
-          <w:sz w:val="24"/>
-          <w:szCs w:val="24"/>
-        </w:rPr>
-        <w:t>6</w:t>
+        <w:t>3. SPECIFIC REQUIREMENTS...........................................................................................................6</w:t>
       </w:r>
       <w:r/>
     </w:p>
@@ -3192,17 +3024,7 @@
           <w:sz w:val="24"/>
           <w:szCs w:val="24"/>
         </w:rPr>
-        <w:t>............................................................................</w:t>
-      </w:r>
-      <w:r>
-        <w:rPr>
-          <w:rFonts w:ascii="Times New Roman" w:hAnsi="Times New Roman"/>
-          <w:b w:val="false"/>
-          <w:bCs w:val="false"/>
-          <w:sz w:val="24"/>
-          <w:szCs w:val="24"/>
-        </w:rPr>
-        <w:t>6</w:t>
+        <w:t>............................................................................6</w:t>
       </w:r>
       <w:r/>
     </w:p>
@@ -3232,17 +3054,7 @@
           <w:sz w:val="24"/>
           <w:szCs w:val="24"/>
         </w:rPr>
-        <w:t>........................................................................................................................</w:t>
-      </w:r>
-      <w:r>
-        <w:rPr>
-          <w:rFonts w:ascii="Times New Roman" w:hAnsi="Times New Roman"/>
-          <w:b w:val="false"/>
-          <w:bCs w:val="false"/>
-          <w:sz w:val="24"/>
-          <w:szCs w:val="24"/>
-        </w:rPr>
-        <w:t>6</w:t>
+        <w:t>........................................................................................................................6</w:t>
       </w:r>
       <w:r/>
     </w:p>
@@ -3272,17 +3084,7 @@
           <w:sz w:val="24"/>
           <w:szCs w:val="24"/>
         </w:rPr>
-        <w:t>...............................................................................................................</w:t>
-      </w:r>
-      <w:r>
-        <w:rPr>
-          <w:rFonts w:ascii="Times New Roman" w:hAnsi="Times New Roman"/>
-          <w:b w:val="false"/>
-          <w:bCs w:val="false"/>
-          <w:sz w:val="24"/>
-          <w:szCs w:val="24"/>
-        </w:rPr>
-        <w:t>6</w:t>
+        <w:t>...............................................................................................................6</w:t>
       </w:r>
       <w:r/>
     </w:p>
@@ -3312,17 +3114,7 @@
           <w:sz w:val="24"/>
           <w:szCs w:val="24"/>
         </w:rPr>
-        <w:t>.................................................................................................................</w:t>
-      </w:r>
-      <w:r>
-        <w:rPr>
-          <w:rFonts w:ascii="Times New Roman" w:hAnsi="Times New Roman"/>
-          <w:b w:val="false"/>
-          <w:bCs w:val="false"/>
-          <w:sz w:val="24"/>
-          <w:szCs w:val="24"/>
-        </w:rPr>
-        <w:t>6</w:t>
+        <w:t>.................................................................................................................6</w:t>
       </w:r>
       <w:r/>
     </w:p>
@@ -3342,22 +3134,7 @@
           <w:szCs w:val="24"/>
         </w:rPr>
         <w:tab/>
-      </w:r>
-      <w:r>
-        <w:rPr>
-          <w:rFonts w:ascii="Times New Roman" w:hAnsi="Times New Roman"/>
-          <w:sz w:val="24"/>
-          <w:szCs w:val="24"/>
-        </w:rPr>
-        <w:t>3</w:t>
-      </w:r>
-      <w:r>
-        <w:rPr>
-          <w:rFonts w:ascii="Times New Roman" w:hAnsi="Times New Roman"/>
-          <w:sz w:val="24"/>
-          <w:szCs w:val="24"/>
-        </w:rPr>
-        <w:t>.1.4 Communications Interfaces</w:t>
+        <w:t>3.1.4 Communications Interfaces</w:t>
       </w:r>
       <w:r>
         <w:rPr>
@@ -3367,17 +3144,7 @@
           <w:sz w:val="24"/>
           <w:szCs w:val="24"/>
         </w:rPr>
-        <w:t>....................................................................................................</w:t>
-      </w:r>
-      <w:r>
-        <w:rPr>
-          <w:rFonts w:ascii="Times New Roman" w:hAnsi="Times New Roman"/>
-          <w:b w:val="false"/>
-          <w:bCs w:val="false"/>
-          <w:sz w:val="24"/>
-          <w:szCs w:val="24"/>
-        </w:rPr>
-        <w:t>6</w:t>
+        <w:t>....................................................................................................6</w:t>
       </w:r>
       <w:r/>
     </w:p>
@@ -3406,17 +3173,7 @@
           <w:sz w:val="24"/>
           <w:szCs w:val="24"/>
         </w:rPr>
-        <w:t>..............................................................................................</w:t>
-      </w:r>
-      <w:r>
-        <w:rPr>
-          <w:rFonts w:ascii="Times New Roman" w:hAnsi="Times New Roman"/>
-          <w:b w:val="false"/>
-          <w:bCs w:val="false"/>
-          <w:sz w:val="24"/>
-          <w:szCs w:val="24"/>
-        </w:rPr>
-        <w:t>6</w:t>
+        <w:t>..............................................................................................6</w:t>
       </w:r>
       <w:r/>
     </w:p>
@@ -3455,7 +3212,7 @@
           <w:sz w:val="24"/>
           <w:szCs w:val="24"/>
         </w:rPr>
-        <w:t>6</w:t>
+        <w:t>7</w:t>
       </w:r>
       <w:r/>
     </w:p>
@@ -3484,17 +3241,7 @@
           <w:sz w:val="24"/>
           <w:szCs w:val="24"/>
         </w:rPr>
-        <w:t>...................................................................................................................</w:t>
-      </w:r>
-      <w:r>
-        <w:rPr>
-          <w:rFonts w:ascii="Times New Roman" w:hAnsi="Times New Roman"/>
-          <w:b w:val="false"/>
-          <w:bCs w:val="false"/>
-          <w:sz w:val="24"/>
-          <w:szCs w:val="24"/>
-        </w:rPr>
-        <w:t>7</w:t>
+        <w:t>...................................................................................................................7</w:t>
       </w:r>
       <w:r/>
     </w:p>
@@ -3523,7 +3270,23 @@
           <w:sz w:val="24"/>
           <w:szCs w:val="24"/>
         </w:rPr>
-        <w:t>....................................................................................</w:t>
+        <w:t>....................................................................................8</w:t>
+      </w:r>
+      <w:r/>
+    </w:p>
+    <w:p>
+      <w:pPr>
+        <w:pStyle w:val="Normal"/>
+        <w:ind w:left="709" w:hanging="0"/>
+        <w:jc w:val="left"/>
+      </w:pPr>
+      <w:r>
+        <w:rPr>
+          <w:rFonts w:ascii="Times New Roman" w:hAnsi="Times New Roman"/>
+          <w:sz w:val="24"/>
+          <w:szCs w:val="24"/>
+        </w:rPr>
+        <w:t>3.5.1 Performance</w:t>
       </w:r>
       <w:r>
         <w:rPr>
@@ -3533,7 +3296,7 @@
           <w:sz w:val="24"/>
           <w:szCs w:val="24"/>
         </w:rPr>
-        <w:t>8</w:t>
+        <w:t>..........................................................................................................................8</w:t>
       </w:r>
       <w:r/>
     </w:p>
@@ -3549,7 +3312,7 @@
           <w:sz w:val="24"/>
           <w:szCs w:val="24"/>
         </w:rPr>
-        <w:t>3.5.1 Performance</w:t>
+        <w:t>3.5.2 Reliability</w:t>
       </w:r>
       <w:r>
         <w:rPr>
@@ -3559,7 +3322,23 @@
           <w:sz w:val="24"/>
           <w:szCs w:val="24"/>
         </w:rPr>
-        <w:t>..........................................................................................................................</w:t>
+        <w:t>..............................................................................................................................8</w:t>
+      </w:r>
+      <w:r/>
+    </w:p>
+    <w:p>
+      <w:pPr>
+        <w:pStyle w:val="Normal"/>
+        <w:ind w:left="709" w:hanging="0"/>
+        <w:jc w:val="left"/>
+      </w:pPr>
+      <w:r>
+        <w:rPr>
+          <w:rFonts w:ascii="Times New Roman" w:hAnsi="Times New Roman"/>
+          <w:sz w:val="24"/>
+          <w:szCs w:val="24"/>
+        </w:rPr>
+        <w:t>3.5.3 Availability</w:t>
       </w:r>
       <w:r>
         <w:rPr>
@@ -3569,7 +3348,7 @@
           <w:sz w:val="24"/>
           <w:szCs w:val="24"/>
         </w:rPr>
-        <w:t>8</w:t>
+        <w:t>.............................................................................................................................8</w:t>
       </w:r>
       <w:r/>
     </w:p>
@@ -3585,7 +3364,7 @@
           <w:sz w:val="24"/>
           <w:szCs w:val="24"/>
         </w:rPr>
-        <w:t>3.5.2 Reliability</w:t>
+        <w:t>3.5.4 Security</w:t>
       </w:r>
       <w:r>
         <w:rPr>
@@ -3595,7 +3374,23 @@
           <w:sz w:val="24"/>
           <w:szCs w:val="24"/>
         </w:rPr>
-        <w:t>..............................................................................................................................</w:t>
+        <w:t>..................................................................................................................................8</w:t>
+      </w:r>
+      <w:r/>
+    </w:p>
+    <w:p>
+      <w:pPr>
+        <w:pStyle w:val="Normal"/>
+        <w:ind w:left="709" w:hanging="0"/>
+        <w:jc w:val="left"/>
+      </w:pPr>
+      <w:r>
+        <w:rPr>
+          <w:rFonts w:ascii="Times New Roman" w:hAnsi="Times New Roman"/>
+          <w:sz w:val="24"/>
+          <w:szCs w:val="24"/>
+        </w:rPr>
+        <w:t>3.5.5 Maintainability</w:t>
       </w:r>
       <w:r>
         <w:rPr>
@@ -3605,7 +3400,7 @@
           <w:sz w:val="24"/>
           <w:szCs w:val="24"/>
         </w:rPr>
-        <w:t>8</w:t>
+        <w:t>......................................................................................................................8</w:t>
       </w:r>
       <w:r/>
     </w:p>
@@ -3621,7 +3416,7 @@
           <w:sz w:val="24"/>
           <w:szCs w:val="24"/>
         </w:rPr>
-        <w:t>3.5.3 Availability</w:t>
+        <w:t>3.5.6 Portability</w:t>
       </w:r>
       <w:r>
         <w:rPr>
@@ -3631,125 +3426,7 @@
           <w:sz w:val="24"/>
           <w:szCs w:val="24"/>
         </w:rPr>
-        <w:t>.............................................................................................................................</w:t>
-      </w:r>
-      <w:r>
-        <w:rPr>
-          <w:rFonts w:ascii="Times New Roman" w:hAnsi="Times New Roman"/>
-          <w:b w:val="false"/>
-          <w:bCs w:val="false"/>
-          <w:sz w:val="24"/>
-          <w:szCs w:val="24"/>
-        </w:rPr>
-        <w:t>8</w:t>
-      </w:r>
-      <w:r/>
-    </w:p>
-    <w:p>
-      <w:pPr>
-        <w:pStyle w:val="Normal"/>
-        <w:ind w:left="709" w:hanging="0"/>
-        <w:jc w:val="left"/>
-      </w:pPr>
-      <w:r>
-        <w:rPr>
-          <w:rFonts w:ascii="Times New Roman" w:hAnsi="Times New Roman"/>
-          <w:sz w:val="24"/>
-          <w:szCs w:val="24"/>
-        </w:rPr>
-        <w:t>3.5.4 Security</w:t>
-      </w:r>
-      <w:r>
-        <w:rPr>
-          <w:rFonts w:ascii="Times New Roman" w:hAnsi="Times New Roman"/>
-          <w:b w:val="false"/>
-          <w:bCs w:val="false"/>
-          <w:sz w:val="24"/>
-          <w:szCs w:val="24"/>
-        </w:rPr>
-        <w:t>..................................................................................................................................</w:t>
-      </w:r>
-      <w:r>
-        <w:rPr>
-          <w:rFonts w:ascii="Times New Roman" w:hAnsi="Times New Roman"/>
-          <w:b w:val="false"/>
-          <w:bCs w:val="false"/>
-          <w:sz w:val="24"/>
-          <w:szCs w:val="24"/>
-        </w:rPr>
-        <w:t>8</w:t>
-      </w:r>
-      <w:r/>
-    </w:p>
-    <w:p>
-      <w:pPr>
-        <w:pStyle w:val="Normal"/>
-        <w:ind w:left="709" w:hanging="0"/>
-        <w:jc w:val="left"/>
-      </w:pPr>
-      <w:r>
-        <w:rPr>
-          <w:rFonts w:ascii="Times New Roman" w:hAnsi="Times New Roman"/>
-          <w:sz w:val="24"/>
-          <w:szCs w:val="24"/>
-        </w:rPr>
-        <w:t>3.5.5 Maintainability</w:t>
-      </w:r>
-      <w:r>
-        <w:rPr>
-          <w:rFonts w:ascii="Times New Roman" w:hAnsi="Times New Roman"/>
-          <w:b w:val="false"/>
-          <w:bCs w:val="false"/>
-          <w:sz w:val="24"/>
-          <w:szCs w:val="24"/>
-        </w:rPr>
-        <w:t>......................................................................................................................</w:t>
-      </w:r>
-      <w:r>
-        <w:rPr>
-          <w:rFonts w:ascii="Times New Roman" w:hAnsi="Times New Roman"/>
-          <w:b w:val="false"/>
-          <w:bCs w:val="false"/>
-          <w:sz w:val="24"/>
-          <w:szCs w:val="24"/>
-        </w:rPr>
-        <w:t>8</w:t>
-      </w:r>
-      <w:r/>
-    </w:p>
-    <w:p>
-      <w:pPr>
-        <w:pStyle w:val="Normal"/>
-        <w:ind w:left="709" w:hanging="0"/>
-        <w:jc w:val="left"/>
-      </w:pPr>
-      <w:r>
-        <w:rPr>
-          <w:rFonts w:ascii="Times New Roman" w:hAnsi="Times New Roman"/>
-          <w:sz w:val="24"/>
-          <w:szCs w:val="24"/>
-        </w:rPr>
-        <w:t>3.5.6 Portability</w:t>
-      </w:r>
-      <w:r>
-        <w:rPr>
-          <w:rFonts w:ascii="Times New Roman" w:hAnsi="Times New Roman"/>
-          <w:b w:val="false"/>
-          <w:bCs w:val="false"/>
-          <w:sz w:val="24"/>
-          <w:szCs w:val="24"/>
-        </w:rPr>
-        <w:t>..............................................................................................................................</w:t>
-      </w:r>
-      <w:r>
-        <w:rPr>
-          <w:rFonts w:ascii="Times New Roman" w:hAnsi="Times New Roman"/>
-          <w:b w:val="false"/>
-          <w:bCs w:val="false"/>
-          <w:sz w:val="24"/>
-          <w:szCs w:val="24"/>
-        </w:rPr>
-        <w:t>8</w:t>
+        <w:t>..............................................................................................................................8</w:t>
       </w:r>
       <w:r/>
     </w:p>
@@ -3778,17 +3455,7 @@
           <w:sz w:val="24"/>
           <w:szCs w:val="24"/>
         </w:rPr>
-        <w:t>.......................................................................................................</w:t>
-      </w:r>
-      <w:r>
-        <w:rPr>
-          <w:rFonts w:ascii="Times New Roman" w:hAnsi="Times New Roman"/>
-          <w:b w:val="false"/>
-          <w:bCs w:val="false"/>
-          <w:sz w:val="24"/>
-          <w:szCs w:val="24"/>
-        </w:rPr>
-        <w:t>8</w:t>
+        <w:t>.......................................................................................................8</w:t>
       </w:r>
       <w:r/>
     </w:p>
@@ -3817,17 +3484,7 @@
           <w:sz w:val="24"/>
           <w:szCs w:val="24"/>
         </w:rPr>
-        <w:t>............................................................................................................</w:t>
-      </w:r>
-      <w:r>
-        <w:rPr>
-          <w:rFonts w:ascii="Times New Roman" w:hAnsi="Times New Roman"/>
-          <w:b w:val="false"/>
-          <w:bCs w:val="false"/>
-          <w:sz w:val="24"/>
-          <w:szCs w:val="24"/>
-        </w:rPr>
-        <w:t>9</w:t>
+        <w:t>............................................................................................................9</w:t>
       </w:r>
       <w:r/>
     </w:p>
@@ -3856,17 +3513,7 @@
           <w:sz w:val="24"/>
           <w:szCs w:val="24"/>
         </w:rPr>
-        <w:t>.................................................................................</w:t>
-      </w:r>
-      <w:r>
-        <w:rPr>
-          <w:rFonts w:ascii="Times New Roman" w:hAnsi="Times New Roman"/>
-          <w:b w:val="false"/>
-          <w:bCs w:val="false"/>
-          <w:sz w:val="24"/>
-          <w:szCs w:val="24"/>
-        </w:rPr>
-        <w:t>9</w:t>
+        <w:t>.................................................................................9</w:t>
       </w:r>
       <w:r/>
     </w:p>
@@ -3895,17 +3542,7 @@
           <w:sz w:val="24"/>
           <w:szCs w:val="24"/>
         </w:rPr>
-        <w:t>..........................................................................................................</w:t>
-      </w:r>
-      <w:r>
-        <w:rPr>
-          <w:rFonts w:ascii="Times New Roman" w:hAnsi="Times New Roman"/>
-          <w:b w:val="false"/>
-          <w:bCs w:val="false"/>
-          <w:sz w:val="24"/>
-          <w:szCs w:val="24"/>
-        </w:rPr>
-        <w:t>9</w:t>
+        <w:t>..........................................................................................................9</w:t>
       </w:r>
       <w:r/>
     </w:p>
@@ -3950,17 +3587,7 @@
           <w:sz w:val="24"/>
           <w:szCs w:val="24"/>
         </w:rPr>
-        <w:t>4. ANALYSIS MODELS..........................................................................................................................</w:t>
-      </w:r>
-      <w:r>
-        <w:rPr>
-          <w:rFonts w:ascii="Times New Roman" w:hAnsi="Times New Roman"/>
-          <w:b/>
-          <w:bCs/>
-          <w:sz w:val="24"/>
-          <w:szCs w:val="24"/>
-        </w:rPr>
-        <w:t>9</w:t>
+        <w:t>4. ANALYSIS MODELS..........................................................................................................................9</w:t>
       </w:r>
       <w:r/>
     </w:p>
@@ -3989,17 +3616,7 @@
           <w:sz w:val="24"/>
           <w:szCs w:val="24"/>
         </w:rPr>
-        <w:t>............................................................................................................</w:t>
-      </w:r>
-      <w:r>
-        <w:rPr>
-          <w:rFonts w:ascii="Times New Roman" w:hAnsi="Times New Roman"/>
-          <w:b w:val="false"/>
-          <w:bCs w:val="false"/>
-          <w:sz w:val="24"/>
-          <w:szCs w:val="24"/>
-        </w:rPr>
-        <w:t>9</w:t>
+        <w:t>............................................................................................................9</w:t>
       </w:r>
       <w:r/>
     </w:p>
@@ -4028,17 +3645,7 @@
           <w:sz w:val="24"/>
           <w:szCs w:val="24"/>
         </w:rPr>
-        <w:t>...........................................................................................................</w:t>
-      </w:r>
-      <w:r>
-        <w:rPr>
-          <w:rFonts w:ascii="Times New Roman" w:hAnsi="Times New Roman"/>
-          <w:b w:val="false"/>
-          <w:bCs w:val="false"/>
-          <w:sz w:val="24"/>
-          <w:szCs w:val="24"/>
-        </w:rPr>
-        <w:t>9</w:t>
+        <w:t>...........................................................................................................9</w:t>
       </w:r>
       <w:r/>
     </w:p>
@@ -4067,17 +3674,7 @@
           <w:sz w:val="24"/>
           <w:szCs w:val="24"/>
         </w:rPr>
-        <w:t>............................................................................................</w:t>
-      </w:r>
-      <w:r>
-        <w:rPr>
-          <w:rFonts w:ascii="Times New Roman" w:hAnsi="Times New Roman"/>
-          <w:b w:val="false"/>
-          <w:bCs w:val="false"/>
-          <w:sz w:val="24"/>
-          <w:szCs w:val="24"/>
-        </w:rPr>
-        <w:t>9</w:t>
+        <w:t>............................................................................................9</w:t>
       </w:r>
       <w:r/>
     </w:p>
@@ -4122,8 +3719,15 @@
           <w:sz w:val="24"/>
           <w:szCs w:val="24"/>
         </w:rPr>
-        <w:t>5. CHANGE MANAGEMENT PROCESSING....................................................................................</w:t>
-      </w:r>
+        <w:t>5. CHANGE MANAGEMENT PROCESSING....................................................................................9</w:t>
+      </w:r>
+      <w:r/>
+    </w:p>
+    <w:p>
+      <w:pPr>
+        <w:pStyle w:val="Normal"/>
+        <w:jc w:val="left"/>
+      </w:pPr>
       <w:r>
         <w:rPr>
           <w:rFonts w:ascii="Times New Roman" w:hAnsi="Times New Roman"/>
@@ -4132,34 +3736,7 @@
           <w:sz w:val="24"/>
           <w:szCs w:val="24"/>
         </w:rPr>
-        <w:t>9</w:t>
-      </w:r>
-      <w:r/>
-    </w:p>
-    <w:p>
-      <w:pPr>
-        <w:pStyle w:val="Normal"/>
-        <w:jc w:val="left"/>
-      </w:pPr>
-      <w:r>
-        <w:rPr>
-          <w:rFonts w:ascii="Times New Roman" w:hAnsi="Times New Roman"/>
-          <w:b/>
-          <w:bCs/>
-          <w:sz w:val="24"/>
-          <w:szCs w:val="24"/>
-        </w:rPr>
-        <w:t>A. APPENDICES.....................................................................................................................................</w:t>
-      </w:r>
-      <w:r>
-        <w:rPr>
-          <w:rFonts w:ascii="Times New Roman" w:hAnsi="Times New Roman"/>
-          <w:b/>
-          <w:bCs/>
-          <w:sz w:val="24"/>
-          <w:szCs w:val="24"/>
-        </w:rPr>
-        <w:t>9</w:t>
+        <w:t>A. APPENDICES.....................................................................................................................................9</w:t>
       </w:r>
       <w:r/>
     </w:p>
@@ -4910,7 +4487,13 @@
         </w:rPr>
       </w:pPr>
       <w:r>
-        <w:rPr/>
+        <w:rPr>
+          <w:rFonts w:eastAsia="SimSun" w:cs="Mangal"/>
+          <w:color w:val="00000A"/>
+          <w:sz w:val="24"/>
+          <w:szCs w:val="24"/>
+          <w:lang w:val="en-US" w:eastAsia="zh-CN" w:bidi="hi-IN"/>
+        </w:rPr>
       </w:r>
       <w:r/>
     </w:p>
@@ -4928,7 +4511,13 @@
         </w:rPr>
       </w:pPr>
       <w:r>
-        <w:rPr/>
+        <w:rPr>
+          <w:rFonts w:eastAsia="SimSun" w:cs="Mangal"/>
+          <w:color w:val="00000A"/>
+          <w:sz w:val="24"/>
+          <w:szCs w:val="24"/>
+          <w:lang w:val="en-US" w:eastAsia="zh-CN" w:bidi="hi-IN"/>
+        </w:rPr>
       </w:r>
       <w:r/>
     </w:p>
@@ -4946,7 +4535,13 @@
         </w:rPr>
       </w:pPr>
       <w:r>
-        <w:rPr/>
+        <w:rPr>
+          <w:rFonts w:eastAsia="SimSun" w:cs="Mangal"/>
+          <w:color w:val="00000A"/>
+          <w:sz w:val="24"/>
+          <w:szCs w:val="24"/>
+          <w:lang w:val="en-US" w:eastAsia="zh-CN" w:bidi="hi-IN"/>
+        </w:rPr>
       </w:r>
       <w:r/>
     </w:p>
@@ -5186,7 +4781,7 @@
       <w:tblPr>
         <w:tblW w:w="9972" w:type="dxa"/>
         <w:jc w:val="left"/>
-        <w:tblInd w:w="50" w:type="dxa"/>
+        <w:tblInd w:w="47" w:type="dxa"/>
         <w:tblBorders>
           <w:top w:val="single" w:sz="2" w:space="0" w:color="000001"/>
           <w:left w:val="single" w:sz="2" w:space="0" w:color="000001"/>
@@ -5195,7 +4790,7 @@
         </w:tblBorders>
         <w:tblCellMar>
           <w:top w:w="55" w:type="dxa"/>
-          <w:left w:w="48" w:type="dxa"/>
+          <w:left w:w="45" w:type="dxa"/>
           <w:bottom w:w="55" w:type="dxa"/>
           <w:right w:w="55" w:type="dxa"/>
         </w:tblCellMar>
@@ -5217,7 +4812,7 @@
             </w:tcBorders>
             <w:shd w:fill="auto" w:val="clear"/>
             <w:tcMar>
-              <w:left w:w="48" w:type="dxa"/>
+              <w:left w:w="45" w:type="dxa"/>
             </w:tcMar>
           </w:tcPr>
           <w:p>
@@ -5260,7 +4855,7 @@
             </w:tcBorders>
             <w:shd w:fill="auto" w:val="clear"/>
             <w:tcMar>
-              <w:left w:w="48" w:type="dxa"/>
+              <w:left w:w="45" w:type="dxa"/>
             </w:tcMar>
           </w:tcPr>
           <w:p>
@@ -5304,7 +4899,7 @@
             </w:tcBorders>
             <w:shd w:fill="auto" w:val="clear"/>
             <w:tcMar>
-              <w:left w:w="48" w:type="dxa"/>
+              <w:left w:w="45" w:type="dxa"/>
             </w:tcMar>
           </w:tcPr>
           <w:p>
@@ -5342,7 +4937,7 @@
             </w:tcBorders>
             <w:shd w:fill="auto" w:val="clear"/>
             <w:tcMar>
-              <w:left w:w="48" w:type="dxa"/>
+              <w:left w:w="45" w:type="dxa"/>
             </w:tcMar>
           </w:tcPr>
           <w:p>
@@ -5381,7 +4976,7 @@
             </w:tcBorders>
             <w:shd w:fill="auto" w:val="clear"/>
             <w:tcMar>
-              <w:left w:w="48" w:type="dxa"/>
+              <w:left w:w="45" w:type="dxa"/>
             </w:tcMar>
           </w:tcPr>
           <w:p>
@@ -5419,7 +5014,7 @@
             </w:tcBorders>
             <w:shd w:fill="auto" w:val="clear"/>
             <w:tcMar>
-              <w:left w:w="48" w:type="dxa"/>
+              <w:left w:w="45" w:type="dxa"/>
             </w:tcMar>
           </w:tcPr>
           <w:p>
@@ -5458,7 +5053,7 @@
             </w:tcBorders>
             <w:shd w:fill="auto" w:val="clear"/>
             <w:tcMar>
-              <w:left w:w="48" w:type="dxa"/>
+              <w:left w:w="45" w:type="dxa"/>
             </w:tcMar>
           </w:tcPr>
           <w:p>
@@ -5496,7 +5091,7 @@
             </w:tcBorders>
             <w:shd w:fill="auto" w:val="clear"/>
             <w:tcMar>
-              <w:left w:w="48" w:type="dxa"/>
+              <w:left w:w="45" w:type="dxa"/>
             </w:tcMar>
           </w:tcPr>
           <w:p>
@@ -5535,7 +5130,7 @@
             </w:tcBorders>
             <w:shd w:fill="auto" w:val="clear"/>
             <w:tcMar>
-              <w:left w:w="48" w:type="dxa"/>
+              <w:left w:w="45" w:type="dxa"/>
             </w:tcMar>
           </w:tcPr>
           <w:p>
@@ -5573,7 +5168,7 @@
             </w:tcBorders>
             <w:shd w:fill="auto" w:val="clear"/>
             <w:tcMar>
-              <w:left w:w="48" w:type="dxa"/>
+              <w:left w:w="45" w:type="dxa"/>
             </w:tcMar>
           </w:tcPr>
           <w:p>
@@ -5612,7 +5207,7 @@
             </w:tcBorders>
             <w:shd w:fill="auto" w:val="clear"/>
             <w:tcMar>
-              <w:left w:w="48" w:type="dxa"/>
+              <w:left w:w="45" w:type="dxa"/>
             </w:tcMar>
           </w:tcPr>
           <w:p>
@@ -5644,7 +5239,7 @@
             </w:tcBorders>
             <w:shd w:fill="auto" w:val="clear"/>
             <w:tcMar>
-              <w:left w:w="48" w:type="dxa"/>
+              <w:left w:w="45" w:type="dxa"/>
             </w:tcMar>
           </w:tcPr>
           <w:p>
@@ -5683,7 +5278,7 @@
             </w:tcBorders>
             <w:shd w:fill="auto" w:val="clear"/>
             <w:tcMar>
-              <w:left w:w="48" w:type="dxa"/>
+              <w:left w:w="45" w:type="dxa"/>
             </w:tcMar>
           </w:tcPr>
           <w:p>
@@ -5721,7 +5316,7 @@
             </w:tcBorders>
             <w:shd w:fill="auto" w:val="clear"/>
             <w:tcMar>
-              <w:left w:w="48" w:type="dxa"/>
+              <w:left w:w="45" w:type="dxa"/>
             </w:tcMar>
           </w:tcPr>
           <w:p>
@@ -5760,7 +5355,7 @@
             </w:tcBorders>
             <w:shd w:fill="auto" w:val="clear"/>
             <w:tcMar>
-              <w:left w:w="48" w:type="dxa"/>
+              <w:left w:w="45" w:type="dxa"/>
             </w:tcMar>
           </w:tcPr>
           <w:p>
@@ -5798,7 +5393,7 @@
             </w:tcBorders>
             <w:shd w:fill="auto" w:val="clear"/>
             <w:tcMar>
-              <w:left w:w="48" w:type="dxa"/>
+              <w:left w:w="45" w:type="dxa"/>
             </w:tcMar>
           </w:tcPr>
           <w:p>
@@ -5837,7 +5432,7 @@
             </w:tcBorders>
             <w:shd w:fill="auto" w:val="clear"/>
             <w:tcMar>
-              <w:left w:w="48" w:type="dxa"/>
+              <w:left w:w="45" w:type="dxa"/>
             </w:tcMar>
           </w:tcPr>
           <w:p>
@@ -5875,7 +5470,7 @@
             </w:tcBorders>
             <w:shd w:fill="auto" w:val="clear"/>
             <w:tcMar>
-              <w:left w:w="48" w:type="dxa"/>
+              <w:left w:w="45" w:type="dxa"/>
             </w:tcMar>
           </w:tcPr>
           <w:p>
@@ -5914,7 +5509,7 @@
             </w:tcBorders>
             <w:shd w:fill="auto" w:val="clear"/>
             <w:tcMar>
-              <w:left w:w="48" w:type="dxa"/>
+              <w:left w:w="45" w:type="dxa"/>
             </w:tcMar>
           </w:tcPr>
           <w:p>
@@ -5952,7 +5547,7 @@
             </w:tcBorders>
             <w:shd w:fill="auto" w:val="clear"/>
             <w:tcMar>
-              <w:left w:w="48" w:type="dxa"/>
+              <w:left w:w="45" w:type="dxa"/>
             </w:tcMar>
           </w:tcPr>
           <w:p>
@@ -5991,7 +5586,7 @@
             </w:tcBorders>
             <w:shd w:fill="auto" w:val="clear"/>
             <w:tcMar>
-              <w:left w:w="48" w:type="dxa"/>
+              <w:left w:w="45" w:type="dxa"/>
             </w:tcMar>
           </w:tcPr>
           <w:p>
@@ -6029,7 +5624,7 @@
             </w:tcBorders>
             <w:shd w:fill="auto" w:val="clear"/>
             <w:tcMar>
-              <w:left w:w="48" w:type="dxa"/>
+              <w:left w:w="45" w:type="dxa"/>
             </w:tcMar>
           </w:tcPr>
           <w:p>
@@ -6795,15 +6390,7 @@
           <w:sz w:val="21"/>
           <w:szCs w:val="24"/>
         </w:rPr>
-        <w:t xml:space="preserve"> </w:t>
-      </w:r>
-      <w:r>
-        <w:rPr>
-          <w:rFonts w:ascii="Times New Roman" w:hAnsi="Times New Roman"/>
-          <w:sz w:val="21"/>
-          <w:szCs w:val="24"/>
-        </w:rPr>
-        <w:t>(currently in development</w:t>
+        <w:t xml:space="preserve"> (currently in development</w:t>
       </w:r>
       <w:r/>
     </w:p>
@@ -7000,7 +6587,15 @@
           <w:szCs w:val="24"/>
         </w:rPr>
         <w:tab/>
-        <w:t>A GUI wizard will allow either the storing of accreditation data or generation of requested reports</w:t>
+        <w:t xml:space="preserve">A GUI wizard will allow either the storing of accreditation data or generation of requested reports. </w:t>
+      </w:r>
+      <w:r>
+        <w:rPr>
+          <w:rFonts w:ascii="Times New Roman" w:hAnsi="Times New Roman"/>
+          <w:sz w:val="24"/>
+          <w:szCs w:val="24"/>
+        </w:rPr>
+        <w:t>A password dialog box will be prompted for anyone attempting to access the database</w:t>
       </w:r>
       <w:r/>
     </w:p>
@@ -7057,7 +6652,15 @@
           <w:szCs w:val="24"/>
         </w:rPr>
         <w:tab/>
-        <w:t>UTRGV Curriculum Accreditation Program will be made for various form factors. Depending on the limitations this project will likely encounter,</w:t>
+        <w:t xml:space="preserve">UTRGV Curriculum Accreditation Program will be made for various form factors. Depending on the limitations this project will likely encounter, </w:t>
+      </w:r>
+      <w:r>
+        <w:rPr>
+          <w:rFonts w:ascii="Times New Roman" w:hAnsi="Times New Roman"/>
+          <w:sz w:val="24"/>
+          <w:szCs w:val="24"/>
+        </w:rPr>
+        <w:t>we may be forced to implement a reminder to users that only certain hardware will be supported.</w:t>
       </w:r>
       <w:r/>
     </w:p>
@@ -7121,15 +6724,7 @@
           <w:sz w:val="24"/>
           <w:szCs w:val="24"/>
         </w:rPr>
-        <w:t xml:space="preserve">To be developed with Java </w:t>
-      </w:r>
-      <w:r>
-        <w:rPr>
-          <w:rFonts w:ascii="Times New Roman" w:hAnsi="Times New Roman"/>
-          <w:sz w:val="24"/>
-          <w:szCs w:val="24"/>
-        </w:rPr>
-        <w:t>programming language. The use of SQL may be necessary for the database in addition to XML or HTML use</w:t>
+        <w:t>To be developed with Java programming language. The use of SQL may be necessary for the database in addition to XML or HTML use</w:t>
       </w:r>
       <w:r/>
     </w:p>
@@ -7186,7 +6781,7 @@
           <w:szCs w:val="24"/>
         </w:rPr>
         <w:tab/>
-        <w:t>Must interact with the UTRGV database and allow utilization of HTML or XML file access. Must also allow requests of reports to be made</w:t>
+        <w:t>Must interact with the UTRGV database and allow utilization of HTML or XML file access. Must also allow requests of reports to be made.</w:t>
       </w:r>
       <w:r/>
     </w:p>
@@ -7273,31 +6868,7 @@
           <w:szCs w:val="24"/>
         </w:rPr>
         <w:tab/>
-        <w:t xml:space="preserve">The application </w:t>
-      </w:r>
-      <w:r>
-        <w:rPr>
-          <w:rFonts w:ascii="Times New Roman" w:hAnsi="Times New Roman"/>
-          <w:sz w:val="24"/>
-          <w:szCs w:val="24"/>
-        </w:rPr>
-        <w:t xml:space="preserve">shall </w:t>
-      </w:r>
-      <w:r>
-        <w:rPr>
-          <w:rFonts w:ascii="Times New Roman" w:hAnsi="Times New Roman"/>
-          <w:sz w:val="24"/>
-          <w:szCs w:val="24"/>
-        </w:rPr>
-        <w:t>allow authorized users to update and modify the database</w:t>
-      </w:r>
-      <w:r>
-        <w:rPr>
-          <w:rFonts w:ascii="Times New Roman" w:hAnsi="Times New Roman"/>
-          <w:sz w:val="24"/>
-          <w:szCs w:val="24"/>
-        </w:rPr>
-        <w:t>. The use of XML or HTML is recommended to make changes accordingly. The process should be instant and testable with a sample report. The GUI in development must allow the authorized user to make such changes to the UTRGV database</w:t>
+        <w:t>The application shall allow authorized users to update and modify the database. The use of XML or HTML is recommended to make changes accordingly. The process should be instant and testable with a sample report. The GUI in development must allow the authorized user to make such changes to the UTRGV database</w:t>
       </w:r>
       <w:r/>
     </w:p>
@@ -7334,15 +6905,7 @@
           <w:szCs w:val="24"/>
         </w:rPr>
         <w:tab/>
-        <w:t xml:space="preserve">The application shall allow any user to generate a PDF report </w:t>
-      </w:r>
-      <w:r>
-        <w:rPr>
-          <w:rFonts w:ascii="Times New Roman" w:hAnsi="Times New Roman"/>
-          <w:sz w:val="24"/>
-          <w:szCs w:val="24"/>
-        </w:rPr>
-        <w:t>directly from the database from any mobile device. Note that every device may not work (should this happen, the error handling will display a message showing all the alternatives the user could do to generate his/her report)</w:t>
+        <w:t>The application shall allow any user to generate a PDF report directly from the database from any mobile device. Note that every device may not work (should this happen, the error handling will display a message showing all the alternatives the user could do to generate his/her report)</w:t>
       </w:r>
       <w:r/>
     </w:p>
@@ -7364,6 +6927,169 @@
           <w:rFonts w:eastAsia="SimSun" w:cs="Mangal" w:ascii="Times New Roman" w:hAnsi="Times New Roman"/>
           <w:color w:val="00000A"/>
           <w:sz w:val="21"/>
+          <w:szCs w:val="24"/>
+          <w:lang w:val="en-US" w:eastAsia="zh-CN" w:bidi="hi-IN"/>
+        </w:rPr>
+      </w:r>
+      <w:r/>
+    </w:p>
+    <w:p>
+      <w:pPr>
+        <w:pStyle w:val="Normal"/>
+        <w:jc w:val="left"/>
+        <w:rPr>
+          <w:sz w:val="24"/>
+          <w:sz w:val="24"/>
+          <w:szCs w:val="24"/>
+          <w:rFonts w:ascii="Liberation Serif" w:hAnsi="Liberation Serif" w:eastAsia="SimSun" w:cs="Mangal"/>
+          <w:color w:val="00000A"/>
+          <w:lang w:val="en-US" w:eastAsia="zh-CN" w:bidi="hi-IN"/>
+        </w:rPr>
+      </w:pPr>
+      <w:r>
+        <w:rPr/>
+      </w:r>
+      <w:r/>
+    </w:p>
+    <w:p>
+      <w:pPr>
+        <w:pStyle w:val="Normal"/>
+        <w:jc w:val="left"/>
+      </w:pPr>
+      <w:r>
+        <w:rPr>
+          <w:rFonts w:ascii="Times New Roman" w:hAnsi="Times New Roman"/>
+          <w:b/>
+          <w:bCs/>
+          <w:sz w:val="36"/>
+          <w:szCs w:val="36"/>
+        </w:rPr>
+        <w:t>3.3 Use Cases</w:t>
+      </w:r>
+      <w:r/>
+    </w:p>
+    <w:p>
+      <w:pPr>
+        <w:pStyle w:val="Normal"/>
+        <w:jc w:val="left"/>
+      </w:pPr>
+      <w:r>
+        <w:rPr>
+          <w:rFonts w:ascii="Times New Roman" w:hAnsi="Times New Roman"/>
+          <w:b/>
+          <w:bCs/>
+          <w:sz w:val="36"/>
+          <w:szCs w:val="36"/>
+        </w:rPr>
+        <w:tab/>
+      </w:r>
+      <w:r>
+        <w:rPr>
+          <w:rFonts w:ascii="Times New Roman" w:hAnsi="Times New Roman"/>
+          <w:b w:val="false"/>
+          <w:bCs w:val="false"/>
+          <w:sz w:val="24"/>
+          <w:szCs w:val="24"/>
+        </w:rPr>
+        <w:t>(currently in development)</w:t>
+      </w:r>
+      <w:r/>
+    </w:p>
+    <w:p>
+      <w:pPr>
+        <w:pStyle w:val="Normal"/>
+        <w:jc w:val="left"/>
+      </w:pPr>
+      <w:r>
+        <w:rPr>
+          <w:rFonts w:ascii="Times New Roman" w:hAnsi="Times New Roman"/>
+          <w:sz w:val="24"/>
+          <w:szCs w:val="24"/>
+        </w:rPr>
+        <w:tab/>
+        <w:t>3.3.1 Use GUI to generate a report in PDF at the choice of the user</w:t>
+      </w:r>
+      <w:r/>
+    </w:p>
+    <w:p>
+      <w:pPr>
+        <w:pStyle w:val="Normal"/>
+        <w:jc w:val="left"/>
+      </w:pPr>
+      <w:r>
+        <w:rPr>
+          <w:rFonts w:ascii="Times New Roman" w:hAnsi="Times New Roman"/>
+          <w:sz w:val="24"/>
+          <w:szCs w:val="24"/>
+        </w:rPr>
+        <w:tab/>
+        <w:t>3.3.2 Use GUI to modify contents of database</w:t>
+      </w:r>
+      <w:r/>
+    </w:p>
+    <w:p>
+      <w:pPr>
+        <w:pStyle w:val="Normal"/>
+        <w:jc w:val="left"/>
+        <w:rPr>
+          <w:sz w:val="21"/>
+          <w:sz w:val="21"/>
+          <w:szCs w:val="24"/>
+          <w:rFonts w:ascii="Times New Roman" w:hAnsi="Times New Roman"/>
+        </w:rPr>
+      </w:pPr>
+      <w:r>
+        <w:rPr>
+          <w:rFonts w:ascii="Times New Roman" w:hAnsi="Times New Roman"/>
+          <w:sz w:val="24"/>
+          <w:szCs w:val="24"/>
+        </w:rPr>
+        <w:tab/>
+      </w:r>
+      <w:r/>
+    </w:p>
+    <w:p>
+      <w:pPr>
+        <w:pStyle w:val="Normal"/>
+        <w:jc w:val="left"/>
+        <w:rPr>
+          <w:sz w:val="21"/>
+          <w:sz w:val="21"/>
+          <w:szCs w:val="24"/>
+          <w:rFonts w:ascii="Times New Roman" w:hAnsi="Times New Roman" w:eastAsia="SimSun" w:cs="Mangal"/>
+          <w:color w:val="00000A"/>
+          <w:lang w:val="en-US" w:eastAsia="zh-CN" w:bidi="hi-IN"/>
+        </w:rPr>
+      </w:pPr>
+      <w:r>
+        <w:rPr>
+          <w:rFonts w:eastAsia="SimSun" w:cs="Mangal" w:ascii="Times New Roman" w:hAnsi="Times New Roman"/>
+          <w:color w:val="00000A"/>
+          <w:sz w:val="21"/>
+          <w:szCs w:val="24"/>
+          <w:lang w:val="en-US" w:eastAsia="zh-CN" w:bidi="hi-IN"/>
+        </w:rPr>
+      </w:r>
+      <w:r/>
+    </w:p>
+    <w:p>
+      <w:pPr>
+        <w:pStyle w:val="Normal"/>
+        <w:jc w:val="left"/>
+        <w:rPr>
+          <w:sz w:val="24"/>
+          <w:sz w:val="24"/>
+          <w:szCs w:val="24"/>
+          <w:rFonts w:ascii="Liberation Serif" w:hAnsi="Liberation Serif" w:eastAsia="SimSun" w:cs="Mangal"/>
+          <w:color w:val="00000A"/>
+          <w:lang w:val="en-US" w:eastAsia="zh-CN" w:bidi="hi-IN"/>
+        </w:rPr>
+      </w:pPr>
+      <w:r>
+        <w:rPr>
+          <w:rFonts w:eastAsia="SimSun" w:cs="Mangal"/>
+          <w:color w:val="00000A"/>
+          <w:sz w:val="24"/>
           <w:szCs w:val="24"/>
           <w:lang w:val="en-US" w:eastAsia="zh-CN" w:bidi="hi-IN"/>
         </w:rPr>
@@ -7392,7 +7118,7 @@
           <w:sz w:val="36"/>
           <w:szCs w:val="36"/>
         </w:rPr>
-        <w:t>3.3 Use Cases</w:t>
+        <w:t>3.4 Classes / Objects</w:t>
       </w:r>
       <w:r/>
     </w:p>
@@ -7408,142 +7134,6 @@
           <w:szCs w:val="24"/>
         </w:rPr>
         <w:tab/>
-        <w:t xml:space="preserve">3.3.1 Use GUI to generate a report </w:t>
-      </w:r>
-      <w:r>
-        <w:rPr>
-          <w:rFonts w:ascii="Times New Roman" w:hAnsi="Times New Roman"/>
-          <w:sz w:val="24"/>
-          <w:szCs w:val="24"/>
-        </w:rPr>
-        <w:t>in PDF at the choice of the user</w:t>
-      </w:r>
-      <w:r/>
-    </w:p>
-    <w:p>
-      <w:pPr>
-        <w:pStyle w:val="Normal"/>
-        <w:jc w:val="left"/>
-      </w:pPr>
-      <w:r>
-        <w:rPr>
-          <w:rFonts w:ascii="Times New Roman" w:hAnsi="Times New Roman"/>
-          <w:sz w:val="24"/>
-          <w:szCs w:val="24"/>
-        </w:rPr>
-        <w:tab/>
-        <w:t>3.3.2 Use GUI to modify contents of database</w:t>
-      </w:r>
-      <w:r/>
-    </w:p>
-    <w:p>
-      <w:pPr>
-        <w:pStyle w:val="Normal"/>
-        <w:jc w:val="left"/>
-        <w:rPr>
-          <w:sz w:val="21"/>
-          <w:sz w:val="21"/>
-          <w:szCs w:val="24"/>
-          <w:rFonts w:ascii="Times New Roman" w:hAnsi="Times New Roman"/>
-        </w:rPr>
-      </w:pPr>
-      <w:r>
-        <w:rPr>
-          <w:rFonts w:ascii="Times New Roman" w:hAnsi="Times New Roman"/>
-          <w:sz w:val="24"/>
-          <w:szCs w:val="24"/>
-        </w:rPr>
-        <w:tab/>
-      </w:r>
-      <w:r/>
-    </w:p>
-    <w:p>
-      <w:pPr>
-        <w:pStyle w:val="Normal"/>
-        <w:jc w:val="left"/>
-        <w:rPr>
-          <w:sz w:val="21"/>
-          <w:sz w:val="21"/>
-          <w:szCs w:val="24"/>
-          <w:rFonts w:ascii="Times New Roman" w:hAnsi="Times New Roman" w:eastAsia="SimSun" w:cs="Mangal"/>
-          <w:color w:val="00000A"/>
-          <w:lang w:val="en-US" w:eastAsia="zh-CN" w:bidi="hi-IN"/>
-        </w:rPr>
-      </w:pPr>
-      <w:r>
-        <w:rPr>
-          <w:rFonts w:eastAsia="SimSun" w:cs="Mangal" w:ascii="Times New Roman" w:hAnsi="Times New Roman"/>
-          <w:color w:val="00000A"/>
-          <w:sz w:val="21"/>
-          <w:szCs w:val="24"/>
-          <w:lang w:val="en-US" w:eastAsia="zh-CN" w:bidi="hi-IN"/>
-        </w:rPr>
-      </w:r>
-      <w:r/>
-    </w:p>
-    <w:p>
-      <w:pPr>
-        <w:pStyle w:val="Normal"/>
-        <w:jc w:val="left"/>
-        <w:rPr>
-          <w:sz w:val="24"/>
-          <w:sz w:val="24"/>
-          <w:szCs w:val="24"/>
-          <w:rFonts w:ascii="Liberation Serif" w:hAnsi="Liberation Serif" w:eastAsia="SimSun" w:cs="Mangal"/>
-          <w:color w:val="00000A"/>
-          <w:lang w:val="en-US" w:eastAsia="zh-CN" w:bidi="hi-IN"/>
-        </w:rPr>
-      </w:pPr>
-      <w:r>
-        <w:rPr/>
-      </w:r>
-      <w:r/>
-    </w:p>
-    <w:p>
-      <w:pPr>
-        <w:pStyle w:val="Normal"/>
-        <w:jc w:val="left"/>
-        <w:rPr>
-          <w:sz w:val="36"/>
-          <w:b/>
-          <w:sz w:val="36"/>
-          <w:b/>
-          <w:szCs w:val="36"/>
-          <w:bCs/>
-          <w:rFonts w:ascii="Times New Roman" w:hAnsi="Times New Roman"/>
-        </w:rPr>
-      </w:pPr>
-      <w:r>
-        <w:rPr>
-          <w:rFonts w:ascii="Times New Roman" w:hAnsi="Times New Roman"/>
-          <w:b/>
-          <w:bCs/>
-          <w:sz w:val="36"/>
-          <w:szCs w:val="36"/>
-        </w:rPr>
-        <w:t>3.4 Classes / Objects</w:t>
-      </w:r>
-      <w:r/>
-    </w:p>
-    <w:p>
-      <w:pPr>
-        <w:pStyle w:val="Normal"/>
-        <w:jc w:val="left"/>
-      </w:pPr>
-      <w:r>
-        <w:rPr>
-          <w:rFonts w:ascii="Times New Roman" w:hAnsi="Times New Roman"/>
-          <w:sz w:val="24"/>
-          <w:szCs w:val="24"/>
-        </w:rPr>
-        <w:tab/>
-      </w:r>
-      <w:r>
-        <w:rPr>
-          <w:rFonts w:ascii="Times New Roman" w:hAnsi="Times New Roman"/>
-          <w:sz w:val="24"/>
-          <w:szCs w:val="24"/>
-        </w:rPr>
         <w:t>(Currently in development)</w:t>
       </w:r>
       <w:r/>
@@ -8587,7 +8177,13 @@
         </w:rPr>
       </w:pPr>
       <w:r>
-        <w:rPr/>
+        <w:rPr>
+          <w:rFonts w:eastAsia="SimSun" w:cs="Mangal"/>
+          <w:color w:val="00000A"/>
+          <w:sz w:val="24"/>
+          <w:szCs w:val="24"/>
+          <w:lang w:val="en-US" w:eastAsia="zh-CN" w:bidi="hi-IN"/>
+        </w:rPr>
       </w:r>
       <w:r/>
     </w:p>
@@ -8802,15 +8398,7 @@
           <w:sz w:val="21"/>
           <w:szCs w:val="24"/>
         </w:rPr>
-        <w:t xml:space="preserve"> </w:t>
-      </w:r>
-      <w:r>
-        <w:rPr>
-          <w:rFonts w:ascii="Times New Roman" w:hAnsi="Times New Roman"/>
-          <w:sz w:val="21"/>
-          <w:szCs w:val="24"/>
-        </w:rPr>
-        <w:t>throughout proper networking ports</w:t>
+        <w:t xml:space="preserve"> throughout proper networking ports</w:t>
       </w:r>
       <w:r/>
     </w:p>
@@ -8967,9 +8555,11 @@
       </w:pPr>
       <w:r>
         <w:rPr>
-          <w:rFonts w:ascii="Times New Roman" w:hAnsi="Times New Roman"/>
-          <w:sz w:val="21"/>
-          <w:szCs w:val="24"/>
+          <w:rFonts w:eastAsia="SimSun" w:cs="Mangal" w:ascii="Times New Roman" w:hAnsi="Times New Roman"/>
+          <w:color w:val="00000A"/>
+          <w:sz w:val="21"/>
+          <w:szCs w:val="24"/>
+          <w:lang w:val="en-US" w:eastAsia="zh-CN" w:bidi="hi-IN"/>
         </w:rPr>
       </w:r>
       <w:r/>
@@ -9003,13 +8593,6 @@
           <w:szCs w:val="24"/>
         </w:rPr>
         <w:tab/>
-      </w:r>
-      <w:r>
-        <w:rPr>
-          <w:rFonts w:ascii="Times New Roman" w:hAnsi="Times New Roman"/>
-          <w:sz w:val="24"/>
-          <w:szCs w:val="24"/>
-        </w:rPr>
         <w:t>When inconsistent data is reported, the database shall address the fix within the day of the occurrence.</w:t>
       </w:r>
       <w:r/>
@@ -9289,15 +8872,6 @@
           <w:szCs w:val="24"/>
         </w:rPr>
         <w:tab/>
-      </w:r>
-      <w:r>
-        <w:rPr>
-          <w:rFonts w:ascii="Times New Roman" w:hAnsi="Times New Roman"/>
-          <w:b w:val="false"/>
-          <w:bCs w:val="false"/>
-          <w:sz w:val="24"/>
-          <w:szCs w:val="24"/>
-        </w:rPr>
         <w:t>None for the time being</w:t>
       </w:r>
       <w:r/>
@@ -9582,13 +9156,6 @@
           <w:szCs w:val="24"/>
         </w:rPr>
         <w:tab/>
-      </w:r>
-      <w:r>
-        <w:rPr>
-          <w:rFonts w:ascii="Times New Roman" w:hAnsi="Times New Roman"/>
-          <w:sz w:val="24"/>
-          <w:szCs w:val="24"/>
-        </w:rPr>
         <w:t>The software engineer's instructor Mahmoud Quweider is allowed to check on the software engineer's progress via Github. He may reiterate ongoing requirements and could state new program requirements at anytime. This shall be amended or removed upon request.</w:t>
       </w:r>
       <w:r/>
@@ -9676,13 +9243,6 @@
           <w:szCs w:val="24"/>
         </w:rPr>
         <w:tab/>
-      </w:r>
-      <w:r>
-        <w:rPr>
-          <w:rFonts w:ascii="Times New Roman" w:hAnsi="Times New Roman"/>
-          <w:sz w:val="24"/>
-          <w:szCs w:val="24"/>
-        </w:rPr>
         <w:t>Currently in development. May be subject to removal</w:t>
       </w:r>
       <w:r/>
@@ -10806,6 +10366,18 @@
   </w:style>
   <w:style w:type="character" w:styleId="ListLabel4">
     <w:name w:val="ListLabel 4"/>
+    <w:rPr>
+      <w:rFonts w:cs="OpenSymbol"/>
+    </w:rPr>
+  </w:style>
+  <w:style w:type="character" w:styleId="ListLabel5">
+    <w:name w:val="ListLabel 5"/>
+    <w:rPr>
+      <w:rFonts w:cs="Symbol"/>
+    </w:rPr>
+  </w:style>
+  <w:style w:type="character" w:styleId="ListLabel6">
+    <w:name w:val="ListLabel 6"/>
     <w:rPr>
       <w:rFonts w:cs="OpenSymbol"/>
     </w:rPr>

</xml_diff>